<commit_message>
updated minar changes in lld documetns
</commit_message>
<xml_diff>
--- a/Resources/com/stewardbank/co/zw/resources/bobby/deploy/resources/Mini_Statement LLD.docx
+++ b/Resources/com/stewardbank/co/zw/resources/bobby/deploy/resources/Mini_Statement LLD.docx
@@ -6080,7 +6080,7 @@
                     <a:blip r:embed="rId8">
                       <a:extLst>
                         <a:ext uri="{28A0092B-C50C-407E-A947-70E740481C1C}">
-                          <a14:useLocalDpi xmlns="" xmlns:wpc="http://schemas.microsoft.com/office/word/2010/wordprocessingCanvas" xmlns:cx="http://schemas.microsoft.com/office/drawing/2014/chartex" xmlns:cx1="http://schemas.microsoft.com/office/drawing/2015/9/8/chartex" xmlns:cx2="http://schemas.microsoft.com/office/drawing/2015/10/21/chartex" xmlns:cx3="http://schemas.microsoft.com/office/drawing/2016/5/9/chartex" xmlns:cx4="http://schemas.microsoft.com/office/drawing/2016/5/10/chartex" xmlns:cx5="http://schemas.microsoft.com/office/drawing/2016/5/11/chartex" xmlns:cx6="http://schemas.microsoft.com/office/drawing/2016/5/12/chartex" xmlns:cx7="http://schemas.microsoft.com/office/drawing/2016/5/13/chartex" xmlns:cx8="http://schemas.microsoft.com/office/drawing/2016/5/14/chartex" xmlns:mc="http://schemas.openxmlformats.org/markup-compatibility/2006" xmlns:aink="http://schemas.microsoft.com/office/drawing/2016/ink" xmlns:am3d="http://schemas.microsoft.com/office/drawing/2017/model3d" xmlns:o="urn:schemas-microsoft-com:office:office" xmlns:v="urn:schemas-microsoft-com:vml" xmlns:wp14="http://schemas.microsoft.com/office/word/2010/wordprocessingDrawing" xmlns:w10="urn:schemas-microsoft-com:office:word" xmlns:w="http://schemas.openxmlformats.org/wordprocessingml/2006/main" xmlns:w14="http://schemas.microsoft.com/office/word/2010/wordml" xmlns:w15="http://schemas.microsoft.com/office/word/2012/wordml" xmlns:w16cid="http://schemas.microsoft.com/office/word/2016/wordml/cid" xmlns:w16se="http://schemas.microsoft.com/office/word/2015/wordml/symex" xmlns:wpg="http://schemas.microsoft.com/office/word/2010/wordprocessingGroup" xmlns:wpi="http://schemas.microsoft.com/office/word/2010/wordprocessingInk" xmlns:wps="http://schemas.microsoft.com/office/word/2010/wordprocessingShape" xmlns:a14="http://schemas.microsoft.com/office/drawing/2010/main" val="0"/>
+                          <a14:useLocalDpi xmlns:a14="http://schemas.microsoft.com/office/drawing/2010/main" xmlns:wps="http://schemas.microsoft.com/office/word/2010/wordprocessingShape" xmlns:wpi="http://schemas.microsoft.com/office/word/2010/wordprocessingInk" xmlns:wpg="http://schemas.microsoft.com/office/word/2010/wordprocessingGroup" xmlns:w16se="http://schemas.microsoft.com/office/word/2015/wordml/symex" xmlns:w16cid="http://schemas.microsoft.com/office/word/2016/wordml/cid" xmlns:w15="http://schemas.microsoft.com/office/word/2012/wordml" xmlns:w14="http://schemas.microsoft.com/office/word/2010/wordml" xmlns:w="http://schemas.openxmlformats.org/wordprocessingml/2006/main" xmlns:w10="urn:schemas-microsoft-com:office:word" xmlns:wp14="http://schemas.microsoft.com/office/word/2010/wordprocessingDrawing" xmlns:v="urn:schemas-microsoft-com:vml" xmlns:o="urn:schemas-microsoft-com:office:office" xmlns:am3d="http://schemas.microsoft.com/office/drawing/2017/model3d" xmlns:aink="http://schemas.microsoft.com/office/drawing/2016/ink" xmlns:mc="http://schemas.openxmlformats.org/markup-compatibility/2006" xmlns:cx8="http://schemas.microsoft.com/office/drawing/2016/5/14/chartex" xmlns:cx7="http://schemas.microsoft.com/office/drawing/2016/5/13/chartex" xmlns:cx6="http://schemas.microsoft.com/office/drawing/2016/5/12/chartex" xmlns:cx5="http://schemas.microsoft.com/office/drawing/2016/5/11/chartex" xmlns:cx4="http://schemas.microsoft.com/office/drawing/2016/5/10/chartex" xmlns:cx3="http://schemas.microsoft.com/office/drawing/2016/5/9/chartex" xmlns:cx2="http://schemas.microsoft.com/office/drawing/2015/10/21/chartex" xmlns:cx1="http://schemas.microsoft.com/office/drawing/2015/9/8/chartex" xmlns:cx="http://schemas.microsoft.com/office/drawing/2014/chartex" xmlns:wpc="http://schemas.microsoft.com/office/word/2010/wordprocessingCanvas" xmlns="" val="0"/>
                         </a:ext>
                       </a:extLst>
                     </a:blip>
@@ -52542,6 +52542,755 @@
     <w:p/>
     <w:tbl>
       <w:tblPr>
+        <w:tblpPr w:leftFromText="180" w:rightFromText="180" w:vertAnchor="page" w:horzAnchor="margin" w:tblpY="3841"/>
+        <w:tblW w:w="9990" w:type="dxa"/>
+        <w:tblBorders>
+          <w:top w:val="single" w:sz="4" w:space="0" w:color="31849B"/>
+          <w:left w:val="single" w:sz="4" w:space="0" w:color="31849B"/>
+          <w:bottom w:val="single" w:sz="4" w:space="0" w:color="31849B"/>
+          <w:right w:val="single" w:sz="4" w:space="0" w:color="31849B"/>
+          <w:insideH w:val="single" w:sz="4" w:space="0" w:color="31849B"/>
+          <w:insideV w:val="single" w:sz="4" w:space="0" w:color="31849B"/>
+        </w:tblBorders>
+        <w:tblLayout w:type="fixed"/>
+        <w:tblLook w:val="04A0"/>
+      </w:tblPr>
+      <w:tblGrid>
+        <w:gridCol w:w="1437"/>
+        <w:gridCol w:w="2257"/>
+        <w:gridCol w:w="4001"/>
+        <w:gridCol w:w="2295"/>
+      </w:tblGrid>
+      <w:tr>
+        <w:tc>
+          <w:tcPr>
+            <w:tcW w:w="1437" w:type="dxa"/>
+            <w:tcBorders>
+              <w:bottom w:val="single" w:sz="4" w:space="0" w:color="31849B"/>
+            </w:tcBorders>
+            <w:shd w:val="clear" w:color="auto" w:fill="A8D08D"/>
+          </w:tcPr>
+          <w:p>
+            <w:pPr>
+              <w:rPr>
+                <w:b/>
+              </w:rPr>
+            </w:pPr>
+            <w:r>
+              <w:rPr>
+                <w:b/>
+              </w:rPr>
+              <w:t>QM Objects</w:t>
+            </w:r>
+          </w:p>
+        </w:tc>
+        <w:tc>
+          <w:tcPr>
+            <w:tcW w:w="8553" w:type="dxa"/>
+            <w:gridSpan w:val="3"/>
+            <w:shd w:val="clear" w:color="auto" w:fill="A8D08D"/>
+          </w:tcPr>
+          <w:p>
+            <w:pPr>
+              <w:rPr>
+                <w:b/>
+              </w:rPr>
+            </w:pPr>
+            <w:r>
+              <w:rPr>
+                <w:b/>
+              </w:rPr>
+              <w:t>Script</w:t>
+            </w:r>
+          </w:p>
+        </w:tc>
+      </w:tr>
+      <w:tr>
+        <w:trPr>
+          <w:trHeight w:val="536"/>
+        </w:trPr>
+        <w:tc>
+          <w:tcPr>
+            <w:tcW w:w="1437" w:type="dxa"/>
+            <w:vMerge w:val="restart"/>
+          </w:tcPr>
+          <w:p>
+            <w:pPr>
+              <w:rPr>
+                <w:rFonts w:cs="Calibri"/>
+                <w:spacing w:val="1"/>
+                <w:position w:val="1"/>
+              </w:rPr>
+            </w:pPr>
+            <w:r>
+              <w:rPr>
+                <w:rFonts w:cs="Calibri"/>
+                <w:spacing w:val="1"/>
+                <w:position w:val="1"/>
+              </w:rPr>
+              <w:t>Queues</w:t>
+            </w:r>
+          </w:p>
+        </w:tc>
+        <w:tc>
+          <w:tcPr>
+            <w:tcW w:w="2257" w:type="dxa"/>
+            <w:tcBorders>
+              <w:bottom w:val="single" w:sz="4" w:space="0" w:color="auto"/>
+              <w:right w:val="single" w:sz="4" w:space="0" w:color="auto"/>
+            </w:tcBorders>
+          </w:tcPr>
+          <w:p>
+            <w:pPr>
+              <w:rPr>
+                <w:rFonts w:cs="Calibri"/>
+                <w:spacing w:val="1"/>
+                <w:position w:val="1"/>
+              </w:rPr>
+            </w:pPr>
+            <w:r>
+              <w:rPr>
+                <w:rFonts w:cs="Calibri"/>
+                <w:spacing w:val="1"/>
+                <w:position w:val="1"/>
+              </w:rPr>
+              <w:t xml:space="preserve"> Name</w:t>
+            </w:r>
+          </w:p>
+        </w:tc>
+        <w:tc>
+          <w:tcPr>
+            <w:tcW w:w="4001" w:type="dxa"/>
+            <w:tcBorders>
+              <w:left w:val="single" w:sz="4" w:space="0" w:color="auto"/>
+              <w:bottom w:val="single" w:sz="4" w:space="0" w:color="auto"/>
+            </w:tcBorders>
+          </w:tcPr>
+          <w:p>
+            <w:pPr>
+              <w:rPr>
+                <w:rFonts w:cs="Calibri"/>
+                <w:spacing w:val="1"/>
+                <w:position w:val="1"/>
+              </w:rPr>
+            </w:pPr>
+            <w:r>
+              <w:rPr>
+                <w:rFonts w:cs="Calibri"/>
+                <w:spacing w:val="1"/>
+                <w:position w:val="1"/>
+              </w:rPr>
+              <w:t>Purpose</w:t>
+            </w:r>
+          </w:p>
+        </w:tc>
+        <w:tc>
+          <w:tcPr>
+            <w:tcW w:w="2295" w:type="dxa"/>
+            <w:tcBorders>
+              <w:left w:val="single" w:sz="4" w:space="0" w:color="auto"/>
+              <w:bottom w:val="single" w:sz="4" w:space="0" w:color="auto"/>
+            </w:tcBorders>
+          </w:tcPr>
+          <w:p>
+            <w:pPr>
+              <w:rPr>
+                <w:rFonts w:cs="Calibri"/>
+                <w:spacing w:val="1"/>
+                <w:position w:val="1"/>
+              </w:rPr>
+            </w:pPr>
+            <w:r>
+              <w:rPr>
+                <w:rFonts w:cs="Calibri"/>
+                <w:spacing w:val="1"/>
+                <w:position w:val="1"/>
+              </w:rPr>
+              <w:t xml:space="preserve">Script Combined </w:t>
+            </w:r>
+          </w:p>
+        </w:tc>
+      </w:tr>
+      <w:tr>
+        <w:trPr>
+          <w:trHeight w:val="579"/>
+        </w:trPr>
+        <w:tc>
+          <w:tcPr>
+            <w:tcW w:w="1437" w:type="dxa"/>
+            <w:vMerge/>
+          </w:tcPr>
+          <w:p>
+            <w:pPr>
+              <w:rPr>
+                <w:rFonts w:cs="Calibri"/>
+                <w:spacing w:val="1"/>
+                <w:position w:val="1"/>
+              </w:rPr>
+            </w:pPr>
+          </w:p>
+        </w:tc>
+        <w:tc>
+          <w:tcPr>
+            <w:tcW w:w="2257" w:type="dxa"/>
+            <w:tcBorders>
+              <w:top w:val="single" w:sz="4" w:space="0" w:color="auto"/>
+              <w:bottom w:val="single" w:sz="4" w:space="0" w:color="auto"/>
+              <w:right w:val="single" w:sz="4" w:space="0" w:color="auto"/>
+            </w:tcBorders>
+          </w:tcPr>
+          <w:p>
+            <w:pPr>
+              <w:rPr>
+                <w:rFonts w:cs="Calibri"/>
+                <w:b/>
+                <w:spacing w:val="1"/>
+                <w:position w:val="1"/>
+              </w:rPr>
+            </w:pPr>
+            <w:r>
+              <w:rPr>
+                <w:rFonts w:ascii="Arial" w:hAnsi="Arial" w:cs="Arial"/>
+                <w:color w:val="000000"/>
+                <w:sz w:val="20"/>
+                <w:szCs w:val="20"/>
+                <w:shd w:val="clear" w:color="auto" w:fill="FFFFFF"/>
+              </w:rPr>
+              <w:t>AP</w:t>
+            </w:r>
+            <w:r>
+              <w:rPr>
+                <w:rFonts w:ascii="Arial" w:hAnsi="Arial" w:cs="Arial"/>
+                <w:color w:val="000000"/>
+                <w:sz w:val="20"/>
+                <w:szCs w:val="20"/>
+                <w:shd w:val="clear" w:color="auto" w:fill="FFFFFF"/>
+              </w:rPr>
+              <w:t>_SB_TCP_REQ</w:t>
+            </w:r>
+          </w:p>
+        </w:tc>
+        <w:tc>
+          <w:tcPr>
+            <w:tcW w:w="4001" w:type="dxa"/>
+            <w:tcBorders>
+              <w:top w:val="single" w:sz="4" w:space="0" w:color="auto"/>
+              <w:left w:val="single" w:sz="4" w:space="0" w:color="auto"/>
+              <w:bottom w:val="single" w:sz="4" w:space="0" w:color="auto"/>
+            </w:tcBorders>
+          </w:tcPr>
+          <w:p>
+            <w:pPr>
+              <w:jc w:val="both"/>
+              <w:rPr>
+                <w:rFonts w:cs="Calibri"/>
+                <w:spacing w:val="1"/>
+                <w:position w:val="1"/>
+              </w:rPr>
+            </w:pPr>
+            <w:r>
+              <w:rPr>
+                <w:rFonts w:cs="Calibri"/>
+                <w:spacing w:val="1"/>
+                <w:position w:val="1"/>
+              </w:rPr>
+              <w:t>Receives the Messages from Channel via Router to ESB Flow.</w:t>
+            </w:r>
+          </w:p>
+        </w:tc>
+        <w:tc>
+          <w:tcPr>
+            <w:tcW w:w="2295" w:type="dxa"/>
+            <w:vMerge w:val="restart"/>
+            <w:tcBorders>
+              <w:top w:val="single" w:sz="4" w:space="0" w:color="auto"/>
+              <w:left w:val="single" w:sz="4" w:space="0" w:color="auto"/>
+            </w:tcBorders>
+          </w:tcPr>
+          <w:p>
+            <w:pPr>
+              <w:rPr>
+                <w:rFonts w:cs="Calibri"/>
+                <w:spacing w:val="1"/>
+                <w:position w:val="1"/>
+              </w:rPr>
+            </w:pPr>
+            <w:r>
+              <w:rPr>
+                <w:rFonts w:cs="Calibri"/>
+                <w:spacing w:val="1"/>
+                <w:position w:val="1"/>
+                <w:highlight w:val="lightGray"/>
+              </w:rPr>
+              <w:t>&lt;Final Script Will be placed, after complete Unit Testing&gt;</w:t>
+            </w:r>
+          </w:p>
+        </w:tc>
+      </w:tr>
+      <w:tr>
+        <w:trPr>
+          <w:trHeight w:val="301"/>
+        </w:trPr>
+        <w:tc>
+          <w:tcPr>
+            <w:tcW w:w="1437" w:type="dxa"/>
+            <w:vMerge/>
+          </w:tcPr>
+          <w:p>
+            <w:pPr>
+              <w:rPr>
+                <w:rFonts w:cs="Calibri"/>
+                <w:spacing w:val="1"/>
+                <w:position w:val="1"/>
+              </w:rPr>
+            </w:pPr>
+          </w:p>
+        </w:tc>
+        <w:tc>
+          <w:tcPr>
+            <w:tcW w:w="2257" w:type="dxa"/>
+            <w:tcBorders>
+              <w:top w:val="single" w:sz="4" w:space="0" w:color="auto"/>
+              <w:bottom w:val="single" w:sz="4" w:space="0" w:color="auto"/>
+              <w:right w:val="single" w:sz="4" w:space="0" w:color="auto"/>
+            </w:tcBorders>
+          </w:tcPr>
+          <w:p>
+            <w:pPr>
+              <w:rPr>
+                <w:rFonts w:cs="Calibri"/>
+                <w:b/>
+                <w:spacing w:val="1"/>
+                <w:position w:val="1"/>
+              </w:rPr>
+            </w:pPr>
+            <w:r>
+              <w:rPr>
+                <w:rFonts w:ascii="Arial" w:hAnsi="Arial" w:cs="Arial"/>
+                <w:color w:val="000000"/>
+                <w:sz w:val="20"/>
+                <w:szCs w:val="20"/>
+                <w:shd w:val="clear" w:color="auto" w:fill="FFFFFF"/>
+              </w:rPr>
+              <w:t>ALL_SB_TCP_RES</w:t>
+            </w:r>
+          </w:p>
+        </w:tc>
+        <w:tc>
+          <w:tcPr>
+            <w:tcW w:w="4001" w:type="dxa"/>
+            <w:tcBorders>
+              <w:top w:val="single" w:sz="4" w:space="0" w:color="auto"/>
+              <w:left w:val="single" w:sz="4" w:space="0" w:color="auto"/>
+              <w:bottom w:val="single" w:sz="4" w:space="0" w:color="auto"/>
+            </w:tcBorders>
+          </w:tcPr>
+          <w:p>
+            <w:pPr>
+              <w:jc w:val="both"/>
+            </w:pPr>
+            <w:r>
+              <w:rPr>
+                <w:rFonts w:cs="Calibri"/>
+                <w:spacing w:val="1"/>
+                <w:position w:val="1"/>
+              </w:rPr>
+              <w:t>This is the Queue used to send to response back to the channel via router.</w:t>
+            </w:r>
+          </w:p>
+        </w:tc>
+        <w:tc>
+          <w:tcPr>
+            <w:tcW w:w="2295" w:type="dxa"/>
+            <w:vMerge/>
+            <w:tcBorders>
+              <w:left w:val="single" w:sz="4" w:space="0" w:color="auto"/>
+            </w:tcBorders>
+          </w:tcPr>
+          <w:p>
+            <w:pPr>
+              <w:rPr>
+                <w:rFonts w:cs="Calibri"/>
+                <w:spacing w:val="1"/>
+                <w:position w:val="1"/>
+              </w:rPr>
+            </w:pPr>
+          </w:p>
+        </w:tc>
+      </w:tr>
+      <w:tr>
+        <w:trPr>
+          <w:trHeight w:val="251"/>
+        </w:trPr>
+        <w:tc>
+          <w:tcPr>
+            <w:tcW w:w="1437" w:type="dxa"/>
+            <w:vMerge/>
+          </w:tcPr>
+          <w:p>
+            <w:pPr>
+              <w:rPr>
+                <w:rFonts w:cs="Calibri"/>
+                <w:spacing w:val="1"/>
+                <w:position w:val="1"/>
+              </w:rPr>
+            </w:pPr>
+          </w:p>
+        </w:tc>
+        <w:tc>
+          <w:tcPr>
+            <w:tcW w:w="2257" w:type="dxa"/>
+            <w:tcBorders>
+              <w:top w:val="single" w:sz="4" w:space="0" w:color="auto"/>
+              <w:bottom w:val="single" w:sz="4" w:space="0" w:color="auto"/>
+              <w:right w:val="single" w:sz="4" w:space="0" w:color="auto"/>
+            </w:tcBorders>
+          </w:tcPr>
+          <w:p>
+            <w:pPr>
+              <w:rPr>
+                <w:rFonts w:cs="Calibri"/>
+                <w:b/>
+                <w:spacing w:val="1"/>
+                <w:position w:val="1"/>
+              </w:rPr>
+            </w:pPr>
+            <w:r>
+              <w:rPr>
+                <w:rFonts w:ascii="Arial" w:hAnsi="Arial" w:cs="Arial"/>
+                <w:color w:val="000000"/>
+                <w:sz w:val="20"/>
+                <w:szCs w:val="20"/>
+                <w:shd w:val="clear" w:color="auto" w:fill="FFFFFF"/>
+              </w:rPr>
+              <w:t>RAW_LOG_SB_REQ</w:t>
+            </w:r>
+          </w:p>
+        </w:tc>
+        <w:tc>
+          <w:tcPr>
+            <w:tcW w:w="4001" w:type="dxa"/>
+            <w:tcBorders>
+              <w:top w:val="single" w:sz="4" w:space="0" w:color="auto"/>
+              <w:left w:val="single" w:sz="4" w:space="0" w:color="auto"/>
+              <w:bottom w:val="single" w:sz="4" w:space="0" w:color="auto"/>
+            </w:tcBorders>
+          </w:tcPr>
+          <w:p>
+            <w:r>
+              <w:rPr>
+                <w:rFonts w:cs="Calibri"/>
+                <w:spacing w:val="1"/>
+                <w:position w:val="1"/>
+              </w:rPr>
+              <w:t xml:space="preserve">This queue is used to DB Log the successful transactions into the database. </w:t>
+            </w:r>
+          </w:p>
+        </w:tc>
+        <w:tc>
+          <w:tcPr>
+            <w:tcW w:w="2295" w:type="dxa"/>
+            <w:vMerge/>
+            <w:tcBorders>
+              <w:left w:val="single" w:sz="4" w:space="0" w:color="auto"/>
+            </w:tcBorders>
+          </w:tcPr>
+          <w:p>
+            <w:pPr>
+              <w:rPr>
+                <w:rFonts w:cs="Calibri"/>
+                <w:spacing w:val="1"/>
+                <w:position w:val="1"/>
+              </w:rPr>
+            </w:pPr>
+          </w:p>
+        </w:tc>
+      </w:tr>
+      <w:tr>
+        <w:trPr>
+          <w:trHeight w:val="890"/>
+        </w:trPr>
+        <w:tc>
+          <w:tcPr>
+            <w:tcW w:w="1437" w:type="dxa"/>
+          </w:tcPr>
+          <w:p>
+            <w:pPr>
+              <w:rPr>
+                <w:rFonts w:cs="Calibri"/>
+                <w:spacing w:val="1"/>
+                <w:position w:val="1"/>
+              </w:rPr>
+            </w:pPr>
+          </w:p>
+        </w:tc>
+        <w:tc>
+          <w:tcPr>
+            <w:tcW w:w="2257" w:type="dxa"/>
+            <w:tcBorders>
+              <w:top w:val="single" w:sz="4" w:space="0" w:color="auto"/>
+              <w:bottom w:val="single" w:sz="4" w:space="0" w:color="auto"/>
+              <w:right w:val="single" w:sz="4" w:space="0" w:color="auto"/>
+            </w:tcBorders>
+          </w:tcPr>
+          <w:p>
+            <w:pPr>
+              <w:rPr>
+                <w:rFonts w:ascii="Courier New" w:hAnsi="Courier New" w:cs="Courier New"/>
+                <w:b/>
+                <w:sz w:val="20"/>
+                <w:szCs w:val="20"/>
+              </w:rPr>
+            </w:pPr>
+            <w:r>
+              <w:rPr>
+                <w:rFonts w:ascii="Arial" w:hAnsi="Arial" w:cs="Arial"/>
+                <w:color w:val="000000"/>
+                <w:sz w:val="20"/>
+                <w:szCs w:val="20"/>
+                <w:shd w:val="clear" w:color="auto" w:fill="FFFFFF"/>
+              </w:rPr>
+              <w:t>ERR_LOG_SB_REQ</w:t>
+            </w:r>
+          </w:p>
+        </w:tc>
+        <w:tc>
+          <w:tcPr>
+            <w:tcW w:w="4001" w:type="dxa"/>
+            <w:tcBorders>
+              <w:top w:val="single" w:sz="4" w:space="0" w:color="auto"/>
+              <w:left w:val="single" w:sz="4" w:space="0" w:color="auto"/>
+              <w:bottom w:val="single" w:sz="4" w:space="0" w:color="auto"/>
+            </w:tcBorders>
+          </w:tcPr>
+          <w:p>
+            <w:pPr>
+              <w:jc w:val="both"/>
+              <w:rPr>
+                <w:rFonts w:cs="Calibri"/>
+                <w:spacing w:val="1"/>
+                <w:position w:val="1"/>
+              </w:rPr>
+            </w:pPr>
+            <w:r>
+              <w:rPr>
+                <w:rFonts w:cs="Calibri"/>
+                <w:spacing w:val="1"/>
+                <w:position w:val="1"/>
+              </w:rPr>
+              <w:t>This queue is used to DB Log the error/unsuccessful transactions into the database.</w:t>
+            </w:r>
+          </w:p>
+        </w:tc>
+        <w:tc>
+          <w:tcPr>
+            <w:tcW w:w="2295" w:type="dxa"/>
+            <w:tcBorders>
+              <w:left w:val="single" w:sz="4" w:space="0" w:color="auto"/>
+            </w:tcBorders>
+          </w:tcPr>
+          <w:p>
+            <w:pPr>
+              <w:rPr>
+                <w:rFonts w:cs="Calibri"/>
+                <w:spacing w:val="1"/>
+                <w:position w:val="1"/>
+              </w:rPr>
+            </w:pPr>
+          </w:p>
+        </w:tc>
+      </w:tr>
+      <w:tr>
+        <w:trPr>
+          <w:trHeight w:val="890"/>
+        </w:trPr>
+        <w:tc>
+          <w:tcPr>
+            <w:tcW w:w="1437" w:type="dxa"/>
+          </w:tcPr>
+          <w:p>
+            <w:pPr>
+              <w:rPr>
+                <w:rFonts w:cs="Calibri"/>
+                <w:spacing w:val="1"/>
+                <w:position w:val="1"/>
+              </w:rPr>
+            </w:pPr>
+          </w:p>
+        </w:tc>
+        <w:tc>
+          <w:tcPr>
+            <w:tcW w:w="2257" w:type="dxa"/>
+            <w:tcBorders>
+              <w:top w:val="single" w:sz="4" w:space="0" w:color="auto"/>
+              <w:bottom w:val="single" w:sz="4" w:space="0" w:color="auto"/>
+              <w:right w:val="single" w:sz="4" w:space="0" w:color="auto"/>
+            </w:tcBorders>
+          </w:tcPr>
+          <w:p>
+            <w:pPr>
+              <w:rPr>
+                <w:rFonts w:ascii="Arial" w:hAnsi="Arial" w:cs="Arial"/>
+                <w:color w:val="000000"/>
+                <w:sz w:val="20"/>
+                <w:szCs w:val="20"/>
+                <w:shd w:val="clear" w:color="auto" w:fill="FFFFFF"/>
+              </w:rPr>
+            </w:pPr>
+            <w:r>
+              <w:rPr>
+                <w:rFonts w:ascii="Arial" w:hAnsi="Arial" w:cs="Arial"/>
+                <w:color w:val="000000"/>
+                <w:sz w:val="20"/>
+                <w:szCs w:val="20"/>
+                <w:shd w:val="clear" w:color="auto" w:fill="FFFFFF"/>
+              </w:rPr>
+              <w:t>SB_EXCQ</w:t>
+            </w:r>
+          </w:p>
+        </w:tc>
+        <w:tc>
+          <w:tcPr>
+            <w:tcW w:w="4001" w:type="dxa"/>
+            <w:tcBorders>
+              <w:top w:val="single" w:sz="4" w:space="0" w:color="auto"/>
+              <w:left w:val="single" w:sz="4" w:space="0" w:color="auto"/>
+              <w:bottom w:val="single" w:sz="4" w:space="0" w:color="auto"/>
+            </w:tcBorders>
+          </w:tcPr>
+          <w:p>
+            <w:pPr>
+              <w:jc w:val="both"/>
+              <w:rPr>
+                <w:rFonts w:cs="Calibri"/>
+                <w:spacing w:val="1"/>
+                <w:position w:val="1"/>
+              </w:rPr>
+            </w:pPr>
+            <w:r>
+              <w:rPr>
+                <w:rFonts w:cs="Calibri"/>
+                <w:spacing w:val="1"/>
+                <w:position w:val="1"/>
+              </w:rPr>
+              <w:t>The common flow ‘StewardBankExceptionHandling’ uses this queue to store the exception details.</w:t>
+            </w:r>
+          </w:p>
+        </w:tc>
+        <w:tc>
+          <w:tcPr>
+            <w:tcW w:w="2295" w:type="dxa"/>
+            <w:tcBorders>
+              <w:left w:val="single" w:sz="4" w:space="0" w:color="auto"/>
+            </w:tcBorders>
+          </w:tcPr>
+          <w:p>
+            <w:pPr>
+              <w:rPr>
+                <w:rFonts w:cs="Calibri"/>
+                <w:spacing w:val="1"/>
+                <w:position w:val="1"/>
+              </w:rPr>
+            </w:pPr>
+          </w:p>
+        </w:tc>
+      </w:tr>
+      <w:tr>
+        <w:trPr>
+          <w:trHeight w:val="890"/>
+        </w:trPr>
+        <w:tc>
+          <w:tcPr>
+            <w:tcW w:w="1437" w:type="dxa"/>
+          </w:tcPr>
+          <w:p>
+            <w:pPr>
+              <w:rPr>
+                <w:rFonts w:cs="Calibri"/>
+                <w:spacing w:val="1"/>
+                <w:position w:val="1"/>
+              </w:rPr>
+            </w:pPr>
+          </w:p>
+        </w:tc>
+        <w:tc>
+          <w:tcPr>
+            <w:tcW w:w="2257" w:type="dxa"/>
+            <w:tcBorders>
+              <w:top w:val="single" w:sz="4" w:space="0" w:color="auto"/>
+              <w:right w:val="single" w:sz="4" w:space="0" w:color="auto"/>
+            </w:tcBorders>
+          </w:tcPr>
+          <w:p>
+            <w:pPr>
+              <w:rPr>
+                <w:rFonts w:ascii="Arial" w:hAnsi="Arial" w:cs="Arial"/>
+                <w:color w:val="000000"/>
+                <w:sz w:val="20"/>
+                <w:szCs w:val="20"/>
+                <w:shd w:val="clear" w:color="auto" w:fill="FFFFFF"/>
+              </w:rPr>
+            </w:pPr>
+            <w:r>
+              <w:rPr>
+                <w:rFonts w:ascii="Arial" w:hAnsi="Arial" w:cs="Arial"/>
+                <w:color w:val="000000"/>
+                <w:sz w:val="20"/>
+                <w:szCs w:val="20"/>
+                <w:shd w:val="clear" w:color="auto" w:fill="FFFFFF"/>
+              </w:rPr>
+              <w:t>EXC_Q</w:t>
+            </w:r>
+          </w:p>
+        </w:tc>
+        <w:tc>
+          <w:tcPr>
+            <w:tcW w:w="4001" w:type="dxa"/>
+            <w:tcBorders>
+              <w:top w:val="single" w:sz="4" w:space="0" w:color="auto"/>
+              <w:left w:val="single" w:sz="4" w:space="0" w:color="auto"/>
+            </w:tcBorders>
+          </w:tcPr>
+          <w:p>
+            <w:pPr>
+              <w:jc w:val="both"/>
+              <w:rPr>
+                <w:rFonts w:cs="Calibri"/>
+                <w:spacing w:val="1"/>
+                <w:position w:val="1"/>
+              </w:rPr>
+            </w:pPr>
+            <w:r>
+              <w:rPr>
+                <w:rFonts w:cs="Calibri"/>
+                <w:spacing w:val="1"/>
+                <w:position w:val="1"/>
+              </w:rPr>
+              <w:t>This queue is used to store the exceptions occurred in the flows.</w:t>
+            </w:r>
+          </w:p>
+        </w:tc>
+        <w:tc>
+          <w:tcPr>
+            <w:tcW w:w="2295" w:type="dxa"/>
+            <w:tcBorders>
+              <w:left w:val="single" w:sz="4" w:space="0" w:color="auto"/>
+            </w:tcBorders>
+          </w:tcPr>
+          <w:p>
+            <w:pPr>
+              <w:rPr>
+                <w:rFonts w:cs="Calibri"/>
+                <w:spacing w:val="1"/>
+                <w:position w:val="1"/>
+              </w:rPr>
+            </w:pPr>
+          </w:p>
+        </w:tc>
+      </w:tr>
+    </w:tbl>
+    <w:tbl>
+      <w:tblPr>
         <w:tblW w:w="9634" w:type="dxa"/>
         <w:tblBorders>
           <w:top w:val="single" w:sz="4" w:space="0" w:color="31849B"/>
@@ -52912,6 +53661,7 @@
                 <w:spacing w:val="1"/>
                 <w:position w:val="1"/>
               </w:rPr>
+              <w:lastRenderedPageBreak/>
               <w:t>1</w:t>
             </w:r>
           </w:p>
@@ -53370,6 +54120,7 @@
                 <w:spacing w:val="1"/>
                 <w:position w:val="1"/>
               </w:rPr>
+              <w:lastRenderedPageBreak/>
               <w:t>TableName</w:t>
             </w:r>
           </w:p>
@@ -53643,7 +54394,6 @@
                 <w:sz w:val="20"/>
                 <w:szCs w:val="20"/>
               </w:rPr>
-              <w:lastRenderedPageBreak/>
               <w:t>1</w:t>
             </w:r>
           </w:p>
@@ -53792,16 +54542,7 @@
                 <w:spacing w:val="1"/>
                 <w:position w:val="1"/>
               </w:rPr>
-              <w:t>TIMESTAMP(</w:t>
-            </w:r>
-            <w:r>
-              <w:rPr>
-                <w:rFonts w:cs="Calibri"/>
-                <w:spacing w:val="1"/>
-                <w:position w:val="1"/>
-              </w:rPr>
-              <w:lastRenderedPageBreak/>
-              <w:t>6)</w:t>
+              <w:t>TIMESTAMP(6)</w:t>
             </w:r>
           </w:p>
         </w:tc>
@@ -53819,17 +54560,7 @@
                 <w:spacing w:val="1"/>
                 <w:position w:val="1"/>
               </w:rPr>
-              <w:lastRenderedPageBreak/>
-              <w:t xml:space="preserve">Contains the timestamp, to know when </w:t>
-            </w:r>
-            <w:r>
-              <w:rPr>
-                <w:rFonts w:cs="Calibri"/>
-                <w:spacing w:val="1"/>
-                <w:position w:val="1"/>
-              </w:rPr>
-              <w:lastRenderedPageBreak/>
-              <w:t>the message was received.</w:t>
+              <w:t>Contains the timestamp, to know when the message was received.</w:t>
             </w:r>
           </w:p>
         </w:tc>
@@ -55177,7 +55908,6 @@
       </w:pPr>
       <w:bookmarkStart w:id="23" w:name="_Toc472606363"/>
       <w:r>
-        <w:lastRenderedPageBreak/>
         <w:t>Queue Definitions</w:t>
       </w:r>
       <w:bookmarkEnd w:id="23"/>
@@ -56099,7 +56829,6 @@
         </w:numPr>
       </w:pPr>
       <w:r>
-        <w:lastRenderedPageBreak/>
         <w:t>Integration Def</w:t>
       </w:r>
       <w:r>
@@ -56142,6 +56871,7 @@
         </w:numPr>
       </w:pPr>
       <w:r>
+        <w:lastRenderedPageBreak/>
         <w:t xml:space="preserve"> </w:t>
       </w:r>
       <w:bookmarkStart w:id="26" w:name="_Toc472606370"/>
@@ -56580,7 +57310,7 @@
                 <v:shape id="_x0000_i1025" type="#_x0000_t75" style="width:87.65pt;height:40.7pt" o:ole="">
                   <v:imagedata r:id="rId12" o:title=""/>
                 </v:shape>
-                <o:OLEObject Type="Embed" ProgID="Package" ShapeID="_x0000_i1025" DrawAspect="Content" ObjectID="_1649611404" r:id="rId13"/>
+                <o:OLEObject Type="Embed" ProgID="Package" ShapeID="_x0000_i1025" DrawAspect="Content" ObjectID="_1650181383" r:id="rId13"/>
               </w:object>
             </w:r>
           </w:p>
@@ -56640,7 +57370,7 @@
                 <v:shape id="_x0000_i1026" type="#_x0000_t75" style="width:87.65pt;height:40.7pt" o:ole="">
                   <v:imagedata r:id="rId14" o:title=""/>
                 </v:shape>
-                <o:OLEObject Type="Embed" ProgID="Package" ShapeID="_x0000_i1026" DrawAspect="Content" ObjectID="_1649611405" r:id="rId15"/>
+                <o:OLEObject Type="Embed" ProgID="Package" ShapeID="_x0000_i1026" DrawAspect="Content" ObjectID="_1650181384" r:id="rId15"/>
               </w:object>
             </w:r>
           </w:p>
@@ -56702,7 +57432,7 @@
                 <v:shape id="_x0000_i1027" type="#_x0000_t75" style="width:84.5pt;height:40.7pt" o:ole="">
                   <v:imagedata r:id="rId16" o:title=""/>
                 </v:shape>
-                <o:OLEObject Type="Embed" ProgID="Package" ShapeID="_x0000_i1027" DrawAspect="Content" ObjectID="_1649611406" r:id="rId17"/>
+                <o:OLEObject Type="Embed" ProgID="Package" ShapeID="_x0000_i1027" DrawAspect="Content" ObjectID="_1650181385" r:id="rId17"/>
               </w:object>
             </w:r>
           </w:p>
@@ -56743,7 +57473,7 @@
                 <v:shape id="_x0000_i1028" type="#_x0000_t75" style="width:84.5pt;height:40.7pt" o:ole="">
                   <v:imagedata r:id="rId18" o:title=""/>
                 </v:shape>
-                <o:OLEObject Type="Embed" ProgID="Package" ShapeID="_x0000_i1028" DrawAspect="Content" ObjectID="_1649611407" r:id="rId19"/>
+                <o:OLEObject Type="Embed" ProgID="Package" ShapeID="_x0000_i1028" DrawAspect="Content" ObjectID="_1650181386" r:id="rId19"/>
               </w:object>
             </w:r>
           </w:p>
@@ -56841,7 +57571,7 @@
                 <v:shape id="_x0000_i1029" type="#_x0000_t75" style="width:87.65pt;height:40.7pt" o:ole="">
                   <v:imagedata r:id="rId20" o:title=""/>
                 </v:shape>
-                <o:OLEObject Type="Embed" ProgID="Package" ShapeID="_x0000_i1029" DrawAspect="Content" ObjectID="_1649611408" r:id="rId21"/>
+                <o:OLEObject Type="Embed" ProgID="Package" ShapeID="_x0000_i1029" DrawAspect="Content" ObjectID="_1650181387" r:id="rId21"/>
               </w:object>
             </w:r>
           </w:p>
@@ -56888,7 +57618,7 @@
                 <v:shape id="_x0000_i1030" type="#_x0000_t75" style="width:87.65pt;height:40.7pt" o:ole="">
                   <v:imagedata r:id="rId22" o:title=""/>
                 </v:shape>
-                <o:OLEObject Type="Embed" ProgID="Package" ShapeID="_x0000_i1030" DrawAspect="Content" ObjectID="_1649611409" r:id="rId23"/>
+                <o:OLEObject Type="Embed" ProgID="Package" ShapeID="_x0000_i1030" DrawAspect="Content" ObjectID="_1650181388" r:id="rId23"/>
               </w:object>
             </w:r>
           </w:p>
@@ -56961,7 +57691,7 @@
                 <v:shape id="_x0000_i1031" type="#_x0000_t75" style="width:84.5pt;height:40.7pt" o:ole="">
                   <v:imagedata r:id="rId24" o:title=""/>
                 </v:shape>
-                <o:OLEObject Type="Embed" ProgID="Package" ShapeID="_x0000_i1031" DrawAspect="Content" ObjectID="_1649611410" r:id="rId25"/>
+                <o:OLEObject Type="Embed" ProgID="Package" ShapeID="_x0000_i1031" DrawAspect="Content" ObjectID="_1650181389" r:id="rId25"/>
               </w:object>
             </w:r>
           </w:p>
@@ -57015,7 +57745,7 @@
                 <v:shape id="_x0000_i1032" type="#_x0000_t75" style="width:84.5pt;height:40.7pt" o:ole="">
                   <v:imagedata r:id="rId26" o:title=""/>
                 </v:shape>
-                <o:OLEObject Type="Embed" ProgID="Package" ShapeID="_x0000_i1032" DrawAspect="Content" ObjectID="_1649611411" r:id="rId27"/>
+                <o:OLEObject Type="Embed" ProgID="Package" ShapeID="_x0000_i1032" DrawAspect="Content" ObjectID="_1650181390" r:id="rId27"/>
               </w:object>
             </w:r>
           </w:p>
@@ -59606,7 +60336,7 @@
                   <a:blip r:embed="rId1">
                     <a:extLst>
                       <a:ext uri="{28A0092B-C50C-407E-A947-70E740481C1C}">
-                        <a14:useLocalDpi xmlns="" xmlns:wpc="http://schemas.microsoft.com/office/word/2010/wordprocessingCanvas" xmlns:cx="http://schemas.microsoft.com/office/drawing/2014/chartex" xmlns:cx1="http://schemas.microsoft.com/office/drawing/2015/9/8/chartex" xmlns:cx2="http://schemas.microsoft.com/office/drawing/2015/10/21/chartex" xmlns:cx3="http://schemas.microsoft.com/office/drawing/2016/5/9/chartex" xmlns:cx4="http://schemas.microsoft.com/office/drawing/2016/5/10/chartex" xmlns:cx5="http://schemas.microsoft.com/office/drawing/2016/5/11/chartex" xmlns:mc="http://schemas.openxmlformats.org/markup-compatibility/2006" xmlns:o="urn:schemas-microsoft-com:office:office" xmlns:v="urn:schemas-microsoft-com:vml" xmlns:wp14="http://schemas.microsoft.com/office/word/2010/wordprocessingDrawing" xmlns:w10="urn:schemas-microsoft-com:office:word" xmlns:w="http://schemas.openxmlformats.org/wordprocessingml/2006/main" xmlns:w14="http://schemas.microsoft.com/office/word/2010/wordml" xmlns:w15="http://schemas.microsoft.com/office/word/2012/wordml" xmlns:w16se="http://schemas.microsoft.com/office/word/2015/wordml/symex" xmlns:wpg="http://schemas.microsoft.com/office/word/2010/wordprocessingGroup" xmlns:wpi="http://schemas.microsoft.com/office/word/2010/wordprocessingInk" xmlns:wps="http://schemas.microsoft.com/office/word/2010/wordprocessingShape" xmlns:a14="http://schemas.microsoft.com/office/drawing/2010/main" val="0"/>
+                        <a14:useLocalDpi xmlns:a14="http://schemas.microsoft.com/office/drawing/2010/main" xmlns:wps="http://schemas.microsoft.com/office/word/2010/wordprocessingShape" xmlns:wpi="http://schemas.microsoft.com/office/word/2010/wordprocessingInk" xmlns:wpg="http://schemas.microsoft.com/office/word/2010/wordprocessingGroup" xmlns:w16se="http://schemas.microsoft.com/office/word/2015/wordml/symex" xmlns:w15="http://schemas.microsoft.com/office/word/2012/wordml" xmlns:w14="http://schemas.microsoft.com/office/word/2010/wordml" xmlns:w="http://schemas.openxmlformats.org/wordprocessingml/2006/main" xmlns:w10="urn:schemas-microsoft-com:office:word" xmlns:wp14="http://schemas.microsoft.com/office/word/2010/wordprocessingDrawing" xmlns:v="urn:schemas-microsoft-com:vml" xmlns:o="urn:schemas-microsoft-com:office:office" xmlns:mc="http://schemas.openxmlformats.org/markup-compatibility/2006" xmlns:cx5="http://schemas.microsoft.com/office/drawing/2016/5/11/chartex" xmlns:cx4="http://schemas.microsoft.com/office/drawing/2016/5/10/chartex" xmlns:cx3="http://schemas.microsoft.com/office/drawing/2016/5/9/chartex" xmlns:cx2="http://schemas.microsoft.com/office/drawing/2015/10/21/chartex" xmlns:cx1="http://schemas.microsoft.com/office/drawing/2015/9/8/chartex" xmlns:cx="http://schemas.microsoft.com/office/drawing/2014/chartex" xmlns:wpc="http://schemas.microsoft.com/office/word/2010/wordprocessingCanvas" xmlns="" val="0"/>
                       </a:ext>
                     </a:extLst>
                   </a:blip>
@@ -59662,7 +60392,7 @@
                   <a:blip r:embed="rId2">
                     <a:extLst>
                       <a:ext uri="{28A0092B-C50C-407E-A947-70E740481C1C}">
-                        <a14:useLocalDpi xmlns="" xmlns:wpc="http://schemas.microsoft.com/office/word/2010/wordprocessingCanvas" xmlns:mc="http://schemas.openxmlformats.org/markup-compatibility/2006" xmlns:o="urn:schemas-microsoft-com:office:office" xmlns:v="urn:schemas-microsoft-com:vml" xmlns:wp14="http://schemas.microsoft.com/office/word/2010/wordprocessingDrawing" xmlns:w10="urn:schemas-microsoft-com:office:word" xmlns:w="http://schemas.openxmlformats.org/wordprocessingml/2006/main" xmlns:w14="http://schemas.microsoft.com/office/word/2010/wordml" xmlns:w15="http://schemas.microsoft.com/office/word/2012/wordml" xmlns:wpg="http://schemas.microsoft.com/office/word/2010/wordprocessingGroup" xmlns:wpi="http://schemas.microsoft.com/office/word/2010/wordprocessingInk" xmlns:wps="http://schemas.microsoft.com/office/word/2010/wordprocessingShape" xmlns:a14="http://schemas.microsoft.com/office/drawing/2010/main" val="0"/>
+                        <a14:useLocalDpi xmlns:a14="http://schemas.microsoft.com/office/drawing/2010/main" xmlns:wps="http://schemas.microsoft.com/office/word/2010/wordprocessingShape" xmlns:wpi="http://schemas.microsoft.com/office/word/2010/wordprocessingInk" xmlns:wpg="http://schemas.microsoft.com/office/word/2010/wordprocessingGroup" xmlns:w15="http://schemas.microsoft.com/office/word/2012/wordml" xmlns:w14="http://schemas.microsoft.com/office/word/2010/wordml" xmlns:w="http://schemas.openxmlformats.org/wordprocessingml/2006/main" xmlns:w10="urn:schemas-microsoft-com:office:word" xmlns:wp14="http://schemas.microsoft.com/office/word/2010/wordprocessingDrawing" xmlns:v="urn:schemas-microsoft-com:vml" xmlns:o="urn:schemas-microsoft-com:office:office" xmlns:mc="http://schemas.openxmlformats.org/markup-compatibility/2006" xmlns:wpc="http://schemas.microsoft.com/office/word/2010/wordprocessingCanvas" xmlns="" val="0"/>
                       </a:ext>
                     </a:extLst>
                   </a:blip>

</xml_diff>